<commit_message>
Dodata osnovna pravila za grupisanje, zapocet front
</commit_message>
<xml_diff>
--- a/documentation/Rules.docx
+++ b/documentation/Rules.docx
@@ -319,8 +319,14 @@
           <w:ilvl w:val="0"/>
           <w:numId w:val="4"/>
         </w:numPr>
-      </w:pPr>
-      <w:r>
+        <w:rPr>
+          <w:highlight w:val="yellow"/>
+        </w:rPr>
+      </w:pPr>
+      <w:r>
+        <w:rPr>
+          <w:highlight w:val="yellow"/>
+        </w:rPr>
         <w:t>combine with other emollients and/or oils</w:t>
       </w:r>
     </w:p>
@@ -331,9 +337,15 @@
           <w:ilvl w:val="0"/>
           <w:numId w:val="4"/>
         </w:numPr>
-      </w:pPr>
-      <w:r>
-        <w:t>HUMIDITY: LOW</w:t>
+        <w:rPr>
+          <w:color w:val="FF0000"/>
+        </w:rPr>
+      </w:pPr>
+      <w:r>
+        <w:rPr>
+          <w:color w:val="FF0000"/>
+        </w:rPr>
+        <w:t>humidity must be low</w:t>
       </w:r>
     </w:p>
     <w:p/>
@@ -413,11 +425,80 @@
           <w:ilvl w:val="0"/>
           <w:numId w:val="4"/>
         </w:numPr>
-      </w:pPr>
-      <w:r>
+        <w:rPr>
+          <w:color w:val="00B050"/>
+        </w:rPr>
+      </w:pPr>
+      <w:r>
+        <w:t>fine lines</w:t>
+      </w:r>
+    </w:p>
+    <w:p>
+      <w:pPr>
+        <w:pStyle w:val="ListParagraph"/>
+        <w:numPr>
+          <w:ilvl w:val="0"/>
+          <w:numId w:val="4"/>
+        </w:numPr>
+        <w:rPr>
+          <w:color w:val="00B050"/>
+        </w:rPr>
+      </w:pPr>
+      <w:r>
+        <w:t>hyperpigmentation</w:t>
+      </w:r>
+    </w:p>
+    <w:p>
+      <w:pPr>
+        <w:pStyle w:val="ListParagraph"/>
+        <w:numPr>
+          <w:ilvl w:val="0"/>
+          <w:numId w:val="4"/>
+        </w:numPr>
+        <w:rPr>
+          <w:color w:val="00B050"/>
+        </w:rPr>
+      </w:pPr>
+      <w:r>
+        <w:t>dark spots</w:t>
+      </w:r>
+    </w:p>
+    <w:p>
+      <w:pPr>
+        <w:pStyle w:val="ListParagraph"/>
+        <w:numPr>
+          <w:ilvl w:val="0"/>
+          <w:numId w:val="4"/>
+        </w:numPr>
+        <w:rPr>
+          <w:color w:val="00B050"/>
+        </w:rPr>
+      </w:pPr>
+      <w:r>
+        <w:t>skin texture</w:t>
+      </w:r>
+    </w:p>
+    <w:p>
+      <w:pPr>
+        <w:pStyle w:val="ListParagraph"/>
+        <w:numPr>
+          <w:ilvl w:val="0"/>
+          <w:numId w:val="4"/>
+        </w:numPr>
+        <w:rPr>
+          <w:highlight w:val="lightGray"/>
+        </w:rPr>
+      </w:pPr>
+      <w:r>
+        <w:rPr>
+          <w:highlight w:val="lightGray"/>
+        </w:rPr>
         <w:t>SENSITIVITY: HIGH</w:t>
       </w:r>
       <w:r>
+        <w:rPr>
+          <w:highlight w:val="lightGray"/>
+        </w:rPr>
         <w:t>+</w:t>
       </w:r>
     </w:p>
@@ -428,11 +509,20 @@
           <w:ilvl w:val="0"/>
           <w:numId w:val="4"/>
         </w:numPr>
-      </w:pPr>
-      <w:r>
+        <w:rPr>
+          <w:highlight w:val="lightGray"/>
+        </w:rPr>
+      </w:pPr>
+      <w:r>
+        <w:rPr>
+          <w:highlight w:val="lightGray"/>
+        </w:rPr>
         <w:t xml:space="preserve">ELASTICITY: </w:t>
       </w:r>
       <w:r>
+        <w:rPr>
+          <w:highlight w:val="lightGray"/>
+        </w:rPr>
         <w:t>VERY_LOW</w:t>
       </w:r>
     </w:p>
@@ -554,11 +644,20 @@
           <w:ilvl w:val="0"/>
           <w:numId w:val="4"/>
         </w:numPr>
-      </w:pPr>
-      <w:r>
+        <w:rPr>
+          <w:highlight w:val="lightGray"/>
+        </w:rPr>
+      </w:pPr>
+      <w:r>
+        <w:rPr>
+          <w:highlight w:val="lightGray"/>
+        </w:rPr>
         <w:t>SENSITIVITY: NORMAL</w:t>
       </w:r>
       <w:r>
+        <w:rPr>
+          <w:highlight w:val="lightGray"/>
+        </w:rPr>
         <w:t>-</w:t>
       </w:r>
     </w:p>
@@ -569,8 +668,14 @@
           <w:ilvl w:val="0"/>
           <w:numId w:val="4"/>
         </w:numPr>
-      </w:pPr>
-      <w:r>
+        <w:rPr>
+          <w:highlight w:val="lightGray"/>
+        </w:rPr>
+      </w:pPr>
+      <w:r>
+        <w:rPr>
+          <w:highlight w:val="lightGray"/>
+        </w:rPr>
         <w:t>ELASTICITY: LOW-</w:t>
       </w:r>
     </w:p>
@@ -583,19 +688,15 @@
         </w:numPr>
         <w:rPr>
           <w:color w:val="AD2750" w:themeColor="accent6" w:themeShade="BF"/>
+          <w:highlight w:val="yellow"/>
         </w:rPr>
       </w:pPr>
       <w:r>
         <w:rPr>
           <w:color w:val="AD2750" w:themeColor="accent6" w:themeShade="BF"/>
-        </w:rPr>
-        <w:t>do not use with Vitamin C</w:t>
-      </w:r>
-      <w:r>
-        <w:rPr>
-          <w:color w:val="AD2750" w:themeColor="accent6" w:themeShade="BF"/>
-        </w:rPr>
-        <w:t>, Salycilic acid</w:t>
+          <w:highlight w:val="yellow"/>
+        </w:rPr>
+        <w:t>do not use with Vitamin C, Salycilic acid</w:t>
       </w:r>
     </w:p>
     <w:p/>
@@ -603,7 +704,6 @@
     <w:p/>
     <w:p>
       <w:r>
-        <w:lastRenderedPageBreak/>
         <w:t>Salicylic acid</w:t>
       </w:r>
     </w:p>
@@ -686,11 +786,20 @@
           <w:ilvl w:val="0"/>
           <w:numId w:val="1"/>
         </w:numPr>
-      </w:pPr>
-      <w:r>
+        <w:rPr>
+          <w:highlight w:val="lightGray"/>
+        </w:rPr>
+      </w:pPr>
+      <w:r>
+        <w:rPr>
+          <w:highlight w:val="lightGray"/>
+        </w:rPr>
         <w:t>MOISTURE: NORMAL</w:t>
       </w:r>
       <w:r>
+        <w:rPr>
+          <w:highlight w:val="lightGray"/>
+        </w:rPr>
         <w:t>+</w:t>
       </w:r>
     </w:p>
@@ -701,11 +810,20 @@
           <w:ilvl w:val="0"/>
           <w:numId w:val="1"/>
         </w:numPr>
-      </w:pPr>
-      <w:r>
+        <w:rPr>
+          <w:highlight w:val="lightGray"/>
+        </w:rPr>
+      </w:pPr>
+      <w:r>
+        <w:rPr>
+          <w:highlight w:val="lightGray"/>
+        </w:rPr>
         <w:t>SEBUM: NORMAL</w:t>
       </w:r>
       <w:r>
+        <w:rPr>
+          <w:highlight w:val="lightGray"/>
+        </w:rPr>
         <w:t>+</w:t>
       </w:r>
     </w:p>
@@ -716,14 +834,26 @@
           <w:ilvl w:val="0"/>
           <w:numId w:val="1"/>
         </w:numPr>
-      </w:pPr>
-      <w:r>
+        <w:rPr>
+          <w:highlight w:val="lightGray"/>
+        </w:rPr>
+      </w:pPr>
+      <w:r>
+        <w:rPr>
+          <w:highlight w:val="lightGray"/>
+        </w:rPr>
         <w:t>S</w:t>
       </w:r>
       <w:r>
+        <w:rPr>
+          <w:highlight w:val="lightGray"/>
+        </w:rPr>
         <w:t>ENSITIVITY: NORMAL</w:t>
       </w:r>
       <w:r>
+        <w:rPr>
+          <w:highlight w:val="lightGray"/>
+        </w:rPr>
         <w:t>-</w:t>
       </w:r>
     </w:p>
@@ -741,35 +871,33 @@
         </w:numPr>
         <w:rPr>
           <w:color w:val="AD2750" w:themeColor="accent6" w:themeShade="BF"/>
+          <w:highlight w:val="yellow"/>
         </w:rPr>
       </w:pPr>
       <w:r>
         <w:rPr>
           <w:color w:val="AD2750" w:themeColor="accent6" w:themeShade="BF"/>
-        </w:rPr>
-        <w:t>do not use with Vitamin C</w:t>
-      </w:r>
-      <w:r>
+          <w:highlight w:val="yellow"/>
+        </w:rPr>
+        <w:t>do not use with Vitamin C, Glycolic acid</w:t>
+      </w:r>
+    </w:p>
+    <w:p>
+      <w:pPr>
+        <w:pStyle w:val="ListParagraph"/>
+        <w:numPr>
+          <w:ilvl w:val="0"/>
+          <w:numId w:val="1"/>
+        </w:numPr>
         <w:rPr>
           <w:color w:val="AD2750" w:themeColor="accent6" w:themeShade="BF"/>
-        </w:rPr>
-        <w:t>, Glycolic acid</w:t>
-      </w:r>
-    </w:p>
-    <w:p>
-      <w:pPr>
-        <w:pStyle w:val="ListParagraph"/>
-        <w:numPr>
-          <w:ilvl w:val="0"/>
-          <w:numId w:val="1"/>
-        </w:numPr>
+          <w:highlight w:val="yellow"/>
+        </w:rPr>
+      </w:pPr>
+      <w:r>
         <w:rPr>
           <w:color w:val="AD2750" w:themeColor="accent6" w:themeShade="BF"/>
-        </w:rPr>
-      </w:pPr>
-      <w:r>
-        <w:rPr>
-          <w:color w:val="AD2750" w:themeColor="accent6" w:themeShade="BF"/>
+          <w:highlight w:val="yellow"/>
         </w:rPr>
         <w:t>*ako je pacijent koristio salicylic acid vise od mesec dana i primetio novonastalu dryness, da prekine</w:t>
       </w:r>
@@ -841,11 +969,20 @@
           <w:ilvl w:val="0"/>
           <w:numId w:val="1"/>
         </w:numPr>
-      </w:pPr>
-      <w:r>
+        <w:rPr>
+          <w:highlight w:val="lightGray"/>
+        </w:rPr>
+      </w:pPr>
+      <w:r>
+        <w:rPr>
+          <w:highlight w:val="lightGray"/>
+        </w:rPr>
         <w:t>SEBUM: HIGH</w:t>
       </w:r>
       <w:r>
+        <w:rPr>
+          <w:highlight w:val="lightGray"/>
+        </w:rPr>
         <w:t>+</w:t>
       </w:r>
     </w:p>
@@ -856,11 +993,20 @@
           <w:ilvl w:val="0"/>
           <w:numId w:val="1"/>
         </w:numPr>
-      </w:pPr>
-      <w:r>
+        <w:rPr>
+          <w:highlight w:val="lightGray"/>
+        </w:rPr>
+      </w:pPr>
+      <w:r>
+        <w:rPr>
+          <w:highlight w:val="lightGray"/>
+        </w:rPr>
         <w:t>SENSITIVITY: LOW</w:t>
       </w:r>
       <w:r>
+        <w:rPr>
+          <w:highlight w:val="lightGray"/>
+        </w:rPr>
         <w:t>-</w:t>
       </w:r>
     </w:p>
@@ -871,8 +1017,14 @@
           <w:ilvl w:val="0"/>
           <w:numId w:val="1"/>
         </w:numPr>
-      </w:pPr>
-      <w:r>
+        <w:rPr>
+          <w:highlight w:val="lightGray"/>
+        </w:rPr>
+      </w:pPr>
+      <w:r>
+        <w:rPr>
+          <w:highlight w:val="lightGray"/>
+        </w:rPr>
         <w:t>MOISTURE: LOW+</w:t>
       </w:r>
     </w:p>
@@ -883,25 +1035,43 @@
           <w:ilvl w:val="0"/>
           <w:numId w:val="1"/>
         </w:numPr>
-      </w:pPr>
-      <w:r>
-        <w:t>SUN EXPOSURE: NORMAL-</w:t>
-      </w:r>
-    </w:p>
-    <w:p>
-      <w:pPr>
-        <w:pStyle w:val="ListParagraph"/>
-      </w:pPr>
-    </w:p>
-    <w:p>
-      <w:pPr>
-        <w:pStyle w:val="ListParagraph"/>
-        <w:numPr>
-          <w:ilvl w:val="0"/>
-          <w:numId w:val="1"/>
-        </w:numPr>
-      </w:pPr>
-      <w:r>
+        <w:rPr>
+          <w:color w:val="FF0000"/>
+        </w:rPr>
+      </w:pPr>
+      <w:r>
+        <w:rPr>
+          <w:color w:val="FF0000"/>
+        </w:rPr>
+        <w:t xml:space="preserve">sun exposure must be </w:t>
+      </w:r>
+      <w:r>
+        <w:rPr>
+          <w:color w:val="FF0000"/>
+        </w:rPr>
+        <w:t>low</w:t>
+      </w:r>
+    </w:p>
+    <w:p>
+      <w:pPr>
+        <w:pStyle w:val="ListParagraph"/>
+      </w:pPr>
+    </w:p>
+    <w:p>
+      <w:pPr>
+        <w:pStyle w:val="ListParagraph"/>
+        <w:numPr>
+          <w:ilvl w:val="0"/>
+          <w:numId w:val="1"/>
+        </w:numPr>
+        <w:rPr>
+          <w:highlight w:val="yellow"/>
+        </w:rPr>
+      </w:pPr>
+      <w:r>
+        <w:rPr>
+          <w:highlight w:val="yellow"/>
+        </w:rPr>
         <w:t>can be irritating – cause dryness, redness, peeling and sensitivity</w:t>
       </w:r>
     </w:p>
@@ -1040,24 +1210,26 @@
           <w:ilvl w:val="0"/>
           <w:numId w:val="1"/>
         </w:numPr>
-      </w:pPr>
-      <w:r>
-        <w:t>SUN EXPOSURE: NORMAL+</w:t>
-      </w:r>
-    </w:p>
-    <w:p>
-      <w:pPr>
-        <w:pStyle w:val="ListParagraph"/>
-        <w:numPr>
-          <w:ilvl w:val="0"/>
-          <w:numId w:val="1"/>
-        </w:numPr>
-      </w:pPr>
-      <w:r>
+        <w:rPr>
+          <w:highlight w:val="yellow"/>
+        </w:rPr>
+      </w:pPr>
+      <w:r>
+        <w:rPr>
+          <w:highlight w:val="yellow"/>
+        </w:rPr>
         <w:t>very good combined with Vitamin C</w:t>
       </w:r>
     </w:p>
     <w:p>
+      <w:pPr>
+        <w:pStyle w:val="ListParagraph"/>
+        <w:rPr>
+          <w:highlight w:val="yellow"/>
+        </w:rPr>
+      </w:pPr>
+    </w:p>
+    <w:p>
       <w:r>
         <w:t>Vitamin C (L-Ascorbic Acid)</w:t>
       </w:r>
@@ -1176,11 +1348,13 @@
         </w:numPr>
         <w:rPr>
           <w:color w:val="AD2750" w:themeColor="accent6" w:themeShade="BF"/>
+          <w:highlight w:val="yellow"/>
         </w:rPr>
       </w:pPr>
       <w:r>
         <w:rPr>
           <w:color w:val="AD2750" w:themeColor="accent6" w:themeShade="BF"/>
+          <w:highlight w:val="yellow"/>
         </w:rPr>
         <w:t>don’t use with AHAs/BHAs</w:t>
       </w:r>
@@ -1230,6 +1404,7 @@
         </w:numPr>
       </w:pPr>
       <w:r>
+        <w:lastRenderedPageBreak/>
         <w:t>inflammation</w:t>
       </w:r>
     </w:p>
@@ -1489,8 +1664,14 @@
           <w:ilvl w:val="0"/>
           <w:numId w:val="1"/>
         </w:numPr>
-      </w:pPr>
-      <w:r>
+        <w:rPr>
+          <w:highlight w:val="lightGray"/>
+        </w:rPr>
+      </w:pPr>
+      <w:r>
+        <w:rPr>
+          <w:highlight w:val="lightGray"/>
+        </w:rPr>
         <w:t>SENSITIVITY: HIGH+</w:t>
       </w:r>
     </w:p>
@@ -1501,8 +1682,14 @@
           <w:ilvl w:val="0"/>
           <w:numId w:val="1"/>
         </w:numPr>
-      </w:pPr>
-      <w:r>
+        <w:rPr>
+          <w:highlight w:val="lightGray"/>
+        </w:rPr>
+      </w:pPr>
+      <w:r>
+        <w:rPr>
+          <w:highlight w:val="lightGray"/>
+        </w:rPr>
         <w:t>MOISTURE: NORMAL+</w:t>
       </w:r>
     </w:p>
@@ -1513,8 +1700,14 @@
           <w:ilvl w:val="0"/>
           <w:numId w:val="1"/>
         </w:numPr>
-      </w:pPr>
-      <w:r>
+        <w:rPr>
+          <w:highlight w:val="lightGray"/>
+        </w:rPr>
+      </w:pPr>
+      <w:r>
+        <w:rPr>
+          <w:highlight w:val="lightGray"/>
+        </w:rPr>
         <w:t>SEBUM: NORMAL+</w:t>
       </w:r>
     </w:p>
@@ -1534,8 +1727,14 @@
           <w:ilvl w:val="0"/>
           <w:numId w:val="1"/>
         </w:numPr>
-      </w:pPr>
-      <w:r>
+        <w:rPr>
+          <w:highlight w:val="yellow"/>
+        </w:rPr>
+      </w:pPr>
+      <w:r>
+        <w:rPr>
+          <w:highlight w:val="yellow"/>
+        </w:rPr>
         <w:t>SPF mandatory</w:t>
       </w:r>
     </w:p>
@@ -1548,11 +1747,13 @@
         </w:numPr>
         <w:rPr>
           <w:color w:val="AD2750" w:themeColor="accent6" w:themeShade="BF"/>
+          <w:highlight w:val="yellow"/>
         </w:rPr>
       </w:pPr>
       <w:r>
         <w:rPr>
           <w:color w:val="AD2750" w:themeColor="accent6" w:themeShade="BF"/>
+          <w:highlight w:val="yellow"/>
         </w:rPr>
         <w:t>AHA/BHA + Retinol = dryness</w:t>
       </w:r>
@@ -1566,11 +1767,13 @@
         </w:numPr>
         <w:rPr>
           <w:color w:val="AD2750" w:themeColor="accent6" w:themeShade="BF"/>
+          <w:highlight w:val="yellow"/>
         </w:rPr>
       </w:pPr>
       <w:r>
         <w:rPr>
           <w:color w:val="AD2750" w:themeColor="accent6" w:themeShade="BF"/>
+          <w:highlight w:val="yellow"/>
         </w:rPr>
         <w:t>Benzoyl peroxide + Retinol = cancel eachother</w:t>
       </w:r>
@@ -1678,8 +1881,14 @@
           <w:ilvl w:val="0"/>
           <w:numId w:val="4"/>
         </w:numPr>
-      </w:pPr>
-      <w:r>
+        <w:rPr>
+          <w:highlight w:val="yellow"/>
+        </w:rPr>
+      </w:pPr>
+      <w:r>
+        <w:rPr>
+          <w:highlight w:val="yellow"/>
+        </w:rPr>
         <w:t>for all skin types</w:t>
       </w:r>
     </w:p>
@@ -1692,11 +1901,13 @@
         </w:numPr>
         <w:rPr>
           <w:color w:val="AD2750" w:themeColor="accent6" w:themeShade="BF"/>
+          <w:highlight w:val="yellow"/>
         </w:rPr>
       </w:pPr>
       <w:r>
         <w:rPr>
           <w:color w:val="AD2750" w:themeColor="accent6" w:themeShade="BF"/>
+          <w:highlight w:val="yellow"/>
         </w:rPr>
         <w:t>not with Vitamin C</w:t>
       </w:r>

</xml_diff>